<commit_message>
fixing link in docs
</commit_message>
<xml_diff>
--- a/SPr/Курсова-работа.docx
+++ b/SPr/Курсова-работа.docx
@@ -1415,8 +1415,6 @@
         </w:rPr>
         <w:br w:type="page"/>
       </w:r>
-      <w:bookmarkStart w:id="0" w:name="_GoBack"/>
-      <w:bookmarkEnd w:id="0"/>
     </w:p>
     <w:p>
       <w:pPr>
@@ -1428,7 +1426,7 @@
           <w:iCs w:val="0"/>
         </w:rPr>
       </w:pPr>
-      <w:bookmarkStart w:id="1" w:name="_Toc7881550"/>
+      <w:bookmarkStart w:id="0" w:name="_Toc7881550"/>
       <w:r>
         <w:rPr>
           <w:rStyle w:val="IntenseEmphasis"/>
@@ -1438,7 +1436,7 @@
         <w:lastRenderedPageBreak/>
         <w:t>Условие и анализ на изготвеното приложение</w:t>
       </w:r>
-      <w:bookmarkEnd w:id="1"/>
+      <w:bookmarkEnd w:id="0"/>
     </w:p>
     <w:p/>
     <w:p>
@@ -1483,14 +1481,12 @@
         </w:rPr>
         <w:t xml:space="preserve">с размери </w:t>
       </w:r>
-      <w:proofErr w:type="spellStart"/>
       <w:r>
         <w:rPr>
           <w:sz w:val="24"/>
         </w:rPr>
         <w:t>MxN</w:t>
       </w:r>
-      <w:proofErr w:type="spellEnd"/>
       <w:r>
         <w:rPr>
           <w:sz w:val="24"/>
@@ -1579,7 +1575,6 @@
       <w:r>
         <w:t xml:space="preserve"> с които ще играе. Генерира се дъска </w:t>
       </w:r>
-      <w:proofErr w:type="spellStart"/>
       <w:r>
         <w:rPr>
           <w:lang w:val="en-US"/>
@@ -1592,7 +1587,6 @@
         </w:rPr>
         <w:t>xN</w:t>
       </w:r>
-      <w:proofErr w:type="spellEnd"/>
       <w:r>
         <w:t xml:space="preserve"> (двумерен масив), върху която са разположени на произволен принцип толкова кораби, колкото е задал потребителят. Корабите се разполагат</w:t>
       </w:r>
@@ -1670,11 +1664,11 @@
         <w:pStyle w:val="Heading1"/>
         <w:ind w:firstLine="0"/>
       </w:pPr>
-      <w:bookmarkStart w:id="2" w:name="_Toc7881551"/>
+      <w:bookmarkStart w:id="1" w:name="_Toc7881551"/>
       <w:r>
         <w:t>Функционално описание на приложението</w:t>
       </w:r>
-      <w:bookmarkEnd w:id="2"/>
+      <w:bookmarkEnd w:id="1"/>
     </w:p>
     <w:p/>
     <w:p>
@@ -1745,14 +1739,12 @@
       <w:r>
         <w:t xml:space="preserve">процес – създава дъска с размер </w:t>
       </w:r>
-      <w:proofErr w:type="spellStart"/>
       <w:r>
         <w:rPr>
           <w:lang w:val="en-US"/>
         </w:rPr>
         <w:t>MxN</w:t>
       </w:r>
-      <w:proofErr w:type="spellEnd"/>
       <w:r>
         <w:rPr>
           <w:lang w:val="ru-RU"/>
@@ -1936,11 +1928,11 @@
         <w:pStyle w:val="Heading1"/>
         <w:ind w:firstLine="0"/>
       </w:pPr>
-      <w:bookmarkStart w:id="3" w:name="_Toc7881552"/>
+      <w:bookmarkStart w:id="2" w:name="_Toc7881552"/>
       <w:r>
         <w:t>Изпълненние на функционалностите</w:t>
       </w:r>
-      <w:bookmarkEnd w:id="3"/>
+      <w:bookmarkEnd w:id="2"/>
     </w:p>
     <w:p>
       <w:pPr>
@@ -2012,7 +2004,6 @@
       <w:r>
         <w:t xml:space="preserve"> от тип </w:t>
       </w:r>
-      <w:proofErr w:type="spellStart"/>
       <w:r>
         <w:rPr>
           <w:b/>
@@ -2020,14 +2011,13 @@
         </w:rPr>
         <w:t>int</w:t>
       </w:r>
-      <w:proofErr w:type="spellEnd"/>
       <w:r>
         <w:t>.</w:t>
       </w:r>
     </w:p>
     <w:p/>
-    <w:bookmarkStart w:id="4" w:name="_MON_1618248455"/>
-    <w:bookmarkEnd w:id="4"/>
+    <w:bookmarkStart w:id="3" w:name="_MON_1618248455"/>
+    <w:bookmarkEnd w:id="3"/>
     <w:p>
       <w:pPr>
         <w:ind w:firstLine="0"/>
@@ -2053,10 +2043,10 @@
             <v:path o:extrusionok="f" gradientshapeok="t" o:connecttype="rect"/>
             <o:lock v:ext="edit" aspectratio="t"/>
           </v:shapetype>
-          <v:shape id="_x0000_i1025" type="#_x0000_t75" style="width:451.3pt;height:44.25pt" o:ole="" filled="t" fillcolor="#e7e6e6 [3214]">
+          <v:shape id="_x0000_i1025" type="#_x0000_t75" style="width:451.5pt;height:44.25pt" o:ole="" filled="t" fillcolor="#e7e6e6 [3214]">
             <v:imagedata r:id="rId10" o:title=""/>
           </v:shape>
-          <o:OLEObject Type="Embed" ProgID="Word.OpenDocumentText.12" ShapeID="_x0000_i1025" DrawAspect="Content" ObjectID="_1618494378" r:id="rId11"/>
+          <o:OLEObject Type="Embed" ProgID="Word.OpenDocumentText.12" ShapeID="_x0000_i1025" DrawAspect="Content" ObjectID="_1618494776" r:id="rId11"/>
         </w:object>
       </w:r>
     </w:p>
@@ -2225,7 +2215,6 @@
       <w:r>
         <w:t xml:space="preserve">е от тип </w:t>
       </w:r>
-      <w:proofErr w:type="spellStart"/>
       <w:r>
         <w:rPr>
           <w:b/>
@@ -2233,7 +2222,6 @@
         </w:rPr>
         <w:t>int</w:t>
       </w:r>
-      <w:proofErr w:type="spellEnd"/>
       <w:r>
         <w:rPr>
           <w:b/>
@@ -2264,14 +2252,14 @@
       <w:r>
         <w:tab/>
       </w:r>
-      <w:bookmarkStart w:id="5" w:name="_MON_1618248580"/>
-      <w:bookmarkEnd w:id="5"/>
+      <w:bookmarkStart w:id="4" w:name="_MON_1618248580"/>
+      <w:bookmarkEnd w:id="4"/>
       <w:r>
         <w:object w:dxaOrig="9026" w:dyaOrig="1112">
-          <v:shape id="_x0000_i1026" type="#_x0000_t75" style="width:451.3pt;height:55.5pt" o:ole="" filled="t" fillcolor="#e7e6e6 [3214]">
+          <v:shape id="_x0000_i1026" type="#_x0000_t75" style="width:451.5pt;height:55.5pt" o:ole="" filled="t" fillcolor="#e7e6e6 [3214]">
             <v:imagedata r:id="rId12" o:title=""/>
           </v:shape>
-          <o:OLEObject Type="Embed" ProgID="Word.OpenDocumentText.12" ShapeID="_x0000_i1026" DrawAspect="Content" ObjectID="_1618494379" r:id="rId13"/>
+          <o:OLEObject Type="Embed" ProgID="Word.OpenDocumentText.12" ShapeID="_x0000_i1026" DrawAspect="Content" ObjectID="_1618494777" r:id="rId13"/>
         </w:object>
       </w:r>
     </w:p>
@@ -2334,7 +2322,6 @@
       <w:r>
         <w:t xml:space="preserve"> приема два аргумента от тип </w:t>
       </w:r>
-      <w:proofErr w:type="spellStart"/>
       <w:r>
         <w:rPr>
           <w:b/>
@@ -2342,7 +2329,6 @@
         </w:rPr>
         <w:t>int</w:t>
       </w:r>
-      <w:proofErr w:type="spellEnd"/>
       <w:r>
         <w:t xml:space="preserve"> </w:t>
       </w:r>
@@ -2392,18 +2378,18 @@
       </w:r>
     </w:p>
     <w:p/>
-    <w:bookmarkStart w:id="6" w:name="_MON_1618249345"/>
-    <w:bookmarkEnd w:id="6"/>
+    <w:bookmarkStart w:id="5" w:name="_MON_1618249345"/>
+    <w:bookmarkEnd w:id="5"/>
     <w:p>
       <w:pPr>
         <w:ind w:firstLine="0"/>
       </w:pPr>
       <w:r>
         <w:object w:dxaOrig="9026" w:dyaOrig="1557">
-          <v:shape id="_x0000_i1027" type="#_x0000_t75" style="width:451.3pt;height:77.25pt" o:ole="" filled="t" fillcolor="#e7e6e6 [3214]">
+          <v:shape id="_x0000_i1027" type="#_x0000_t75" style="width:451.5pt;height:77.25pt" o:ole="" filled="t" fillcolor="#e7e6e6 [3214]">
             <v:imagedata r:id="rId14" o:title=""/>
           </v:shape>
-          <o:OLEObject Type="Embed" ProgID="Word.OpenDocumentText.12" ShapeID="_x0000_i1027" DrawAspect="Content" ObjectID="_1618494380" r:id="rId15"/>
+          <o:OLEObject Type="Embed" ProgID="Word.OpenDocumentText.12" ShapeID="_x0000_i1027" DrawAspect="Content" ObjectID="_1618494778" r:id="rId15"/>
         </w:object>
       </w:r>
     </w:p>
@@ -2487,8 +2473,8 @@
       </w:r>
     </w:p>
     <w:p/>
-    <w:bookmarkStart w:id="7" w:name="_MON_1618251298"/>
-    <w:bookmarkEnd w:id="7"/>
+    <w:bookmarkStart w:id="6" w:name="_MON_1618251298"/>
+    <w:bookmarkEnd w:id="6"/>
     <w:p>
       <w:pPr>
         <w:pStyle w:val="Headding2"/>
@@ -2496,10 +2482,10 @@
       </w:pPr>
       <w:r>
         <w:object w:dxaOrig="9026" w:dyaOrig="6496">
-          <v:shape id="_x0000_i1028" type="#_x0000_t75" style="width:451.3pt;height:323.2pt" o:ole="" filled="t" fillcolor="#e7e6e6 [3214]">
+          <v:shape id="_x0000_i1028" type="#_x0000_t75" style="width:451.5pt;height:323.25pt" o:ole="" filled="t" fillcolor="#e7e6e6 [3214]">
             <v:imagedata r:id="rId16" o:title=""/>
           </v:shape>
-          <o:OLEObject Type="Embed" ProgID="Word.OpenDocumentText.12" ShapeID="_x0000_i1028" DrawAspect="Content" ObjectID="_1618494381" r:id="rId17"/>
+          <o:OLEObject Type="Embed" ProgID="Word.OpenDocumentText.12" ShapeID="_x0000_i1028" DrawAspect="Content" ObjectID="_1618494779" r:id="rId17"/>
         </w:object>
       </w:r>
     </w:p>
@@ -2624,7 +2610,6 @@
           <w:numId w:val="11"/>
         </w:numPr>
       </w:pPr>
-      <w:proofErr w:type="spellStart"/>
       <w:r>
         <w:rPr>
           <w:b/>
@@ -2632,21 +2617,18 @@
         </w:rPr>
         <w:t>int</w:t>
       </w:r>
-      <w:proofErr w:type="spellEnd"/>
       <w:r>
         <w:rPr>
           <w:lang w:val="ru-RU"/>
         </w:rPr>
         <w:t xml:space="preserve"> </w:t>
       </w:r>
-      <w:proofErr w:type="spellStart"/>
       <w:r>
         <w:rPr>
           <w:lang w:val="en-US"/>
         </w:rPr>
         <w:t>num</w:t>
       </w:r>
-      <w:proofErr w:type="spellEnd"/>
       <w:r>
         <w:rPr>
           <w:lang w:val="ru-RU"/>
@@ -2726,7 +2708,6 @@
           <w:numId w:val="11"/>
         </w:numPr>
       </w:pPr>
-      <w:proofErr w:type="spellStart"/>
       <w:r>
         <w:rPr>
           <w:b/>
@@ -2734,7 +2715,6 @@
         </w:rPr>
         <w:t>int</w:t>
       </w:r>
-      <w:proofErr w:type="spellEnd"/>
       <w:r>
         <w:rPr>
           <w:lang w:val="ru-RU"/>
@@ -2804,7 +2784,6 @@
           <w:numId w:val="11"/>
         </w:numPr>
       </w:pPr>
-      <w:proofErr w:type="spellStart"/>
       <w:r>
         <w:rPr>
           <w:b/>
@@ -2812,7 +2791,6 @@
         </w:rPr>
         <w:t>int</w:t>
       </w:r>
-      <w:proofErr w:type="spellEnd"/>
       <w:r>
         <w:t xml:space="preserve"> </w:t>
       </w:r>
@@ -2825,14 +2803,12 @@
       <w:r>
         <w:t>_</w:t>
       </w:r>
-      <w:proofErr w:type="spellStart"/>
       <w:r>
         <w:rPr>
           <w:lang w:val="en-US"/>
         </w:rPr>
         <w:t>fd</w:t>
       </w:r>
-      <w:proofErr w:type="spellEnd"/>
       <w:r>
         <w:t xml:space="preserve">  </w:t>
       </w:r>
@@ -2971,15 +2947,15 @@
       </w:r>
     </w:p>
     <w:p/>
-    <w:bookmarkStart w:id="8" w:name="_MON_1618411089"/>
-    <w:bookmarkEnd w:id="8"/>
+    <w:bookmarkStart w:id="7" w:name="_MON_1618411089"/>
+    <w:bookmarkEnd w:id="7"/>
     <w:p>
       <w:r>
         <w:object w:dxaOrig="9026" w:dyaOrig="13118">
-          <v:shape id="_x0000_i1029" type="#_x0000_t75" style="width:451.3pt;height:653.3pt" o:ole="" filled="t" fillcolor="#e7e6e6 [3214]">
+          <v:shape id="_x0000_i1029" type="#_x0000_t75" style="width:451.5pt;height:653.25pt" o:ole="" filled="t" fillcolor="#e7e6e6 [3214]">
             <v:imagedata r:id="rId18" o:title=""/>
           </v:shape>
-          <o:OLEObject Type="Embed" ProgID="Word.OpenDocumentText.12" ShapeID="_x0000_i1029" DrawAspect="Content" ObjectID="_1618494382" r:id="rId19"/>
+          <o:OLEObject Type="Embed" ProgID="Word.OpenDocumentText.12" ShapeID="_x0000_i1029" DrawAspect="Content" ObjectID="_1618494780" r:id="rId19"/>
         </w:object>
       </w:r>
     </w:p>
@@ -3052,7 +3028,6 @@
       <w:r>
         <w:t xml:space="preserve"> и представялява кораб, който ще бъде поставен върху дъската. Вторият  аргумент е от тип </w:t>
       </w:r>
-      <w:proofErr w:type="spellStart"/>
       <w:r>
         <w:rPr>
           <w:b/>
@@ -3060,7 +3035,6 @@
         </w:rPr>
         <w:t>int</w:t>
       </w:r>
-      <w:proofErr w:type="spellEnd"/>
       <w:r>
         <w:rPr>
           <w:b/>
@@ -3164,7 +3138,6 @@
       <w:r>
         <w:t xml:space="preserve">Резултатът, който връща функцията е от тип </w:t>
       </w:r>
-      <w:proofErr w:type="spellStart"/>
       <w:r>
         <w:rPr>
           <w:b/>
@@ -3172,7 +3145,6 @@
         </w:rPr>
         <w:t>int</w:t>
       </w:r>
-      <w:proofErr w:type="spellEnd"/>
       <w:r>
         <w:t>. При успешно поставен</w:t>
       </w:r>
@@ -3187,18 +3159,18 @@
       </w:r>
     </w:p>
     <w:p/>
-    <w:bookmarkStart w:id="9" w:name="_MON_1618407664"/>
-    <w:bookmarkEnd w:id="9"/>
+    <w:bookmarkStart w:id="8" w:name="_MON_1618407664"/>
+    <w:bookmarkEnd w:id="8"/>
     <w:p>
       <w:pPr>
         <w:ind w:firstLine="0"/>
       </w:pPr>
       <w:r>
         <w:object w:dxaOrig="9026" w:dyaOrig="10341">
-          <v:shape id="_x0000_i1030" type="#_x0000_t75" style="width:451.3pt;height:515.5pt" o:ole="" filled="t" fillcolor="#e7e6e6 [3214]">
+          <v:shape id="_x0000_i1030" type="#_x0000_t75" style="width:451.5pt;height:515.25pt" o:ole="" filled="t" fillcolor="#e7e6e6 [3214]">
             <v:imagedata r:id="rId20" o:title=""/>
           </v:shape>
-          <o:OLEObject Type="Embed" ProgID="Word.OpenDocumentText.12" ShapeID="_x0000_i1030" DrawAspect="Content" ObjectID="_1618494383" r:id="rId21"/>
+          <o:OLEObject Type="Embed" ProgID="Word.OpenDocumentText.12" ShapeID="_x0000_i1030" DrawAspect="Content" ObjectID="_1618494781" r:id="rId21"/>
         </w:object>
       </w:r>
     </w:p>
@@ -3295,7 +3267,6 @@
       <w:r>
         <w:t xml:space="preserve"> Приема като аргумент двумерен масив от тип </w:t>
       </w:r>
-      <w:proofErr w:type="spellStart"/>
       <w:r>
         <w:rPr>
           <w:b/>
@@ -3303,7 +3274,6 @@
         </w:rPr>
         <w:t>int</w:t>
       </w:r>
-      <w:proofErr w:type="spellEnd"/>
       <w:r>
         <w:t xml:space="preserve"> (дъската за игра) и не връща резултат.</w:t>
       </w:r>
@@ -3313,18 +3283,18 @@
         <w:ind w:firstLine="0"/>
       </w:pPr>
     </w:p>
-    <w:bookmarkStart w:id="10" w:name="_MON_1618412179"/>
-    <w:bookmarkEnd w:id="10"/>
+    <w:bookmarkStart w:id="9" w:name="_MON_1618412179"/>
+    <w:bookmarkEnd w:id="9"/>
     <w:p>
       <w:pPr>
         <w:ind w:firstLine="0"/>
       </w:pPr>
       <w:r>
         <w:object w:dxaOrig="9026" w:dyaOrig="6728">
-          <v:shape id="_x0000_i1031" type="#_x0000_t75" style="width:451.3pt;height:317.25pt" o:ole="" filled="t" fillcolor="#e7e6e6 [3214]">
+          <v:shape id="_x0000_i1031" type="#_x0000_t75" style="width:451.5pt;height:317.25pt" o:ole="" filled="t" fillcolor="#e7e6e6 [3214]">
             <v:imagedata r:id="rId22" o:title=""/>
           </v:shape>
-          <o:OLEObject Type="Embed" ProgID="Word.OpenDocumentText.12" ShapeID="_x0000_i1031" DrawAspect="Content" ObjectID="_1618494384" r:id="rId23"/>
+          <o:OLEObject Type="Embed" ProgID="Word.OpenDocumentText.12" ShapeID="_x0000_i1031" DrawAspect="Content" ObjectID="_1618494782" r:id="rId23"/>
         </w:object>
       </w:r>
     </w:p>
@@ -3400,15 +3370,15 @@
         <w:ind w:firstLine="0"/>
       </w:pPr>
     </w:p>
-    <w:bookmarkStart w:id="11" w:name="_MON_1618413963"/>
-    <w:bookmarkEnd w:id="11"/>
+    <w:bookmarkStart w:id="10" w:name="_MON_1618413963"/>
+    <w:bookmarkEnd w:id="10"/>
     <w:p>
       <w:r>
         <w:object w:dxaOrig="9026" w:dyaOrig="4227">
-          <v:shape id="_x0000_i1032" type="#_x0000_t75" style="width:451.3pt;height:202.45pt" o:ole="" filled="t" fillcolor="#e7e6e6 [3214]">
+          <v:shape id="_x0000_i1032" type="#_x0000_t75" style="width:451.5pt;height:202.5pt" o:ole="" filled="t" fillcolor="#e7e6e6 [3214]">
             <v:imagedata r:id="rId24" o:title=""/>
           </v:shape>
-          <o:OLEObject Type="Embed" ProgID="Word.OpenDocumentText.12" ShapeID="_x0000_i1032" DrawAspect="Content" ObjectID="_1618494385" r:id="rId25"/>
+          <o:OLEObject Type="Embed" ProgID="Word.OpenDocumentText.12" ShapeID="_x0000_i1032" DrawAspect="Content" ObjectID="_1618494783" r:id="rId25"/>
         </w:object>
       </w:r>
     </w:p>
@@ -3530,14 +3500,12 @@
       <w:r>
         <w:t xml:space="preserve"> във „</w:t>
       </w:r>
-      <w:proofErr w:type="spellStart"/>
       <w:r>
         <w:rPr>
           <w:lang w:val="en-US"/>
         </w:rPr>
         <w:t>fifo</w:t>
       </w:r>
-      <w:proofErr w:type="spellEnd"/>
       <w:r>
         <w:t>“ файл. Следва изпълнението на „</w:t>
       </w:r>
@@ -3562,18 +3530,18 @@
         <w:ind w:firstLine="0"/>
       </w:pPr>
     </w:p>
-    <w:bookmarkStart w:id="12" w:name="_MON_1618414739"/>
-    <w:bookmarkEnd w:id="12"/>
+    <w:bookmarkStart w:id="11" w:name="_MON_1618414739"/>
+    <w:bookmarkEnd w:id="11"/>
     <w:p>
       <w:pPr>
         <w:ind w:firstLine="0"/>
       </w:pPr>
       <w:r>
         <w:object w:dxaOrig="9026" w:dyaOrig="10456">
-          <v:shape id="_x0000_i1033" type="#_x0000_t75" style="width:451.3pt;height:520.7pt" o:ole="" filled="t" fillcolor="#e7e6e6 [3214]">
+          <v:shape id="_x0000_i1033" type="#_x0000_t75" style="width:451.5pt;height:520.5pt" o:ole="" filled="t" fillcolor="#e7e6e6 [3214]">
             <v:imagedata r:id="rId26" o:title=""/>
           </v:shape>
-          <o:OLEObject Type="Embed" ProgID="Word.OpenDocumentText.12" ShapeID="_x0000_i1033" DrawAspect="Content" ObjectID="_1618494386" r:id="rId27"/>
+          <o:OLEObject Type="Embed" ProgID="Word.OpenDocumentText.12" ShapeID="_x0000_i1033" DrawAspect="Content" ObjectID="_1618494784" r:id="rId27"/>
         </w:object>
       </w:r>
     </w:p>
@@ -3641,14 +3609,12 @@
       <w:r>
         <w:t>от „</w:t>
       </w:r>
-      <w:proofErr w:type="spellStart"/>
       <w:r>
         <w:rPr>
           <w:lang w:val="en-US"/>
         </w:rPr>
         <w:t>fifo</w:t>
       </w:r>
-      <w:proofErr w:type="spellEnd"/>
       <w:r>
         <w:t>“ файла</w:t>
       </w:r>
@@ -3706,18 +3672,18 @@
     </w:p>
     <w:p/>
     <w:p/>
-    <w:bookmarkStart w:id="13" w:name="_MON_1618416130"/>
-    <w:bookmarkEnd w:id="13"/>
+    <w:bookmarkStart w:id="12" w:name="_MON_1618416130"/>
+    <w:bookmarkEnd w:id="12"/>
     <w:p>
       <w:pPr>
         <w:ind w:firstLine="0"/>
       </w:pPr>
       <w:r>
         <w:object w:dxaOrig="9026" w:dyaOrig="11622">
-          <v:shape id="_x0000_i1034" type="#_x0000_t75" style="width:451.3pt;height:578.8pt" o:ole="" filled="t" fillcolor="#e7e6e6 [3214]">
+          <v:shape id="_x0000_i1034" type="#_x0000_t75" style="width:451.5pt;height:579pt" o:ole="" filled="t" fillcolor="#e7e6e6 [3214]">
             <v:imagedata r:id="rId28" o:title=""/>
           </v:shape>
-          <o:OLEObject Type="Embed" ProgID="Word.OpenDocumentText.12" ShapeID="_x0000_i1034" DrawAspect="Content" ObjectID="_1618494387" r:id="rId29"/>
+          <o:OLEObject Type="Embed" ProgID="Word.OpenDocumentText.12" ShapeID="_x0000_i1034" DrawAspect="Content" ObjectID="_1618494785" r:id="rId29"/>
         </w:object>
       </w:r>
     </w:p>
@@ -3726,12 +3692,12 @@
         <w:pStyle w:val="Heading1"/>
         <w:ind w:firstLine="0"/>
       </w:pPr>
-      <w:bookmarkStart w:id="14" w:name="_Toc7881553"/>
+      <w:bookmarkStart w:id="13" w:name="_Toc7881553"/>
       <w:r>
         <w:lastRenderedPageBreak/>
         <w:t>Експериментални данни</w:t>
       </w:r>
-      <w:bookmarkEnd w:id="14"/>
+      <w:bookmarkEnd w:id="13"/>
     </w:p>
     <w:p/>
     <w:p>
@@ -3740,16 +3706,7 @@
         <w:ind w:firstLine="0"/>
       </w:pPr>
       <w:r>
-        <w:t xml:space="preserve">Пример  за неуспешно обстрелване на </w:t>
-      </w:r>
-      <w:r>
-        <w:t xml:space="preserve"> „</w:t>
-      </w:r>
-      <w:r>
-        <w:t>кораб</w:t>
-      </w:r>
-      <w:r>
-        <w:t>“</w:t>
+        <w:t>Пример  за неуспешно обстрелване на  „кораб“</w:t>
       </w:r>
     </w:p>
     <w:p>
@@ -3761,7 +3718,7 @@
     <w:p>
       <w:r>
         <w:pict>
-          <v:shape id="_x0000_i1035" type="#_x0000_t75" style="width:300.9pt;height:274.45pt">
+          <v:shape id="_x0000_i1035" type="#_x0000_t75" style="width:300.75pt;height:274.5pt">
             <v:imagedata r:id="rId30" o:title="1"/>
           </v:shape>
         </w:pict>
@@ -3774,13 +3731,7 @@
         <w:ind w:firstLine="0"/>
       </w:pPr>
       <w:r>
-        <w:t>П</w:t>
-      </w:r>
-      <w:r>
-        <w:t xml:space="preserve">ример  за </w:t>
-      </w:r>
-      <w:r>
-        <w:t>успешно обстрелване на  „кораб“</w:t>
+        <w:t>Пример  за успешно обстрелване на  „кораб“</w:t>
       </w:r>
     </w:p>
     <w:p>
@@ -3792,7 +3743,7 @@
     <w:p>
       <w:r>
         <w:pict>
-          <v:shape id="_x0000_i1036" type="#_x0000_t75" style="width:256.45pt;height:305.3pt">
+          <v:shape id="_x0000_i1036" type="#_x0000_t75" style="width:256.5pt;height:305.25pt">
             <v:imagedata r:id="rId31" o:title="2"/>
           </v:shape>
         </w:pict>
@@ -3887,10 +3838,7 @@
         <w:t>о се състои от повече точки и ня</w:t>
       </w:r>
       <w:r>
-        <w:t xml:space="preserve">ма място на дъската </w:t>
-      </w:r>
-      <w:r>
-        <w:t>за него</w:t>
+        <w:t>ма място на дъската за него</w:t>
       </w:r>
       <w:r>
         <w:t xml:space="preserve"> или попада на координати,</w:t>
@@ -3928,11 +3876,11 @@
         <w:pStyle w:val="Heading1"/>
         <w:ind w:firstLine="0"/>
       </w:pPr>
-      <w:bookmarkStart w:id="15" w:name="_Toc7881554"/>
+      <w:bookmarkStart w:id="14" w:name="_Toc7881554"/>
       <w:r>
         <w:t>Изходен код</w:t>
       </w:r>
-      <w:bookmarkEnd w:id="15"/>
+      <w:bookmarkEnd w:id="14"/>
     </w:p>
     <w:p>
       <w:pPr>
@@ -3943,7 +3891,15 @@
           <w:rPr>
             <w:rStyle w:val="Hyperlink"/>
           </w:rPr>
-          <w:t>https://github.com/martog/TU/SPr/ships.c</w:t>
+          <w:t>https://github.com/martog/TU/blob/m</w:t>
+        </w:r>
+        <w:bookmarkStart w:id="15" w:name="_GoBack"/>
+        <w:bookmarkEnd w:id="15"/>
+        <w:r>
+          <w:rPr>
+            <w:rStyle w:val="Hyperlink"/>
+          </w:rPr>
+          <w:t>aster/SPr/ships.c</w:t>
         </w:r>
       </w:hyperlink>
     </w:p>
@@ -4030,7 +3986,7 @@
         <w:sz w:val="20"/>
         <w:szCs w:val="24"/>
       </w:rPr>
-      <w:t>11</w:t>
+      <w:t>10</w:t>
     </w:r>
     <w:r>
       <w:rPr>
@@ -6106,6 +6062,15 @@
       <w:szCs w:val="24"/>
     </w:rPr>
   </w:style>
+  <w:style w:type="character" w:styleId="FollowedHyperlink">
+    <w:name w:val="FollowedHyperlink"/>
+    <w:basedOn w:val="DefaultParagraphFont"/>
+    <w:rsid w:val="00205460"/>
+    <w:rPr>
+      <w:color w:val="954F72" w:themeColor="followedHyperlink"/>
+      <w:u w:val="single"/>
+    </w:rPr>
+  </w:style>
 </w:styles>
 </file>
 
@@ -6394,7 +6359,7 @@
 </file>
 
 <file path=customXml/itemProps2.xml><?xml version="1.0" encoding="utf-8"?>
-<ds:datastoreItem xmlns:ds="http://schemas.openxmlformats.org/officeDocument/2006/customXml" ds:itemID="{A7F09B63-A016-4402-A21F-78C980823C77}">
+<ds:datastoreItem xmlns:ds="http://schemas.openxmlformats.org/officeDocument/2006/customXml" ds:itemID="{E81D99DE-D203-4875-ADCD-C7014A7E0828}">
   <ds:schemaRefs>
     <ds:schemaRef ds:uri="http://schemas.openxmlformats.org/officeDocument/2006/bibliography"/>
   </ds:schemaRefs>

</xml_diff>